<commit_message>
Updated content for final project book.
</commit_message>
<xml_diff>
--- a/Project Book - Contents.docx
+++ b/Project Book - Contents.docx
@@ -523,10 +523,7 @@
         </w:numPr>
       </w:pPr>
       <w:r>
-        <w:t xml:space="preserve">Results </w:t>
-      </w:r>
-      <w:r>
-        <w:t>with the different approaches</w:t>
+        <w:t>Results with the different approaches</w:t>
       </w:r>
     </w:p>
     <w:p>
@@ -588,8 +585,6 @@
       <w:r>
         <w:t>ing</w:t>
       </w:r>
-      <w:bookmarkStart w:id="0" w:name="_GoBack"/>
-      <w:bookmarkEnd w:id="0"/>
       <w:r>
         <w:t xml:space="preserve"> num of characters</w:t>
       </w:r>
@@ -910,6 +905,83 @@
         </w:rPr>
       </w:pPr>
       <w:r>
+        <w:t>PDF Tags:</w:t>
+      </w:r>
+    </w:p>
+    <w:p>
+      <w:pPr>
+        <w:pStyle w:val="ListParagraph"/>
+        <w:numPr>
+          <w:ilvl w:val="3"/>
+          <w:numId w:val="1"/>
+        </w:numPr>
+        <w:rPr>
+          <w:u w:val="single"/>
+        </w:rPr>
+      </w:pPr>
+      <w:r>
+        <w:t>Each feature:</w:t>
+      </w:r>
+    </w:p>
+    <w:p>
+      <w:pPr>
+        <w:pStyle w:val="ListParagraph"/>
+        <w:numPr>
+          <w:ilvl w:val="4"/>
+          <w:numId w:val="1"/>
+        </w:numPr>
+        <w:rPr>
+          <w:u w:val="single"/>
+        </w:rPr>
+      </w:pPr>
+      <w:r>
+        <w:t>How was it extracted</w:t>
+      </w:r>
+    </w:p>
+    <w:p>
+      <w:pPr>
+        <w:pStyle w:val="ListParagraph"/>
+        <w:numPr>
+          <w:ilvl w:val="4"/>
+          <w:numId w:val="1"/>
+        </w:numPr>
+        <w:rPr>
+          <w:u w:val="single"/>
+        </w:rPr>
+      </w:pPr>
+      <w:r>
+        <w:t>Why is it important</w:t>
+      </w:r>
+    </w:p>
+    <w:p>
+      <w:pPr>
+        <w:pStyle w:val="ListParagraph"/>
+        <w:numPr>
+          <w:ilvl w:val="4"/>
+          <w:numId w:val="1"/>
+        </w:numPr>
+        <w:rPr>
+          <w:u w:val="single"/>
+        </w:rPr>
+      </w:pPr>
+      <w:r>
+        <w:t>Reading materials about it (if there are)</w:t>
+      </w:r>
+      <w:bookmarkStart w:id="0" w:name="_GoBack"/>
+      <w:bookmarkEnd w:id="0"/>
+    </w:p>
+    <w:p>
+      <w:pPr>
+        <w:pStyle w:val="ListParagraph"/>
+        <w:numPr>
+          <w:ilvl w:val="2"/>
+          <w:numId w:val="1"/>
+        </w:numPr>
+        <w:rPr>
+          <w:u w:val="single"/>
+        </w:rPr>
+      </w:pPr>
+      <w:r>
         <w:t>JS:</w:t>
       </w:r>
     </w:p>
@@ -1240,6 +1312,7 @@
         </w:rPr>
       </w:pPr>
       <w:r>
+        <w:lastRenderedPageBreak/>
         <w:t>MLP</w:t>
       </w:r>
     </w:p>
@@ -1312,7 +1385,6 @@
         <w:rPr>
           <w:u w:val="single"/>
         </w:rPr>
-        <w:lastRenderedPageBreak/>
         <w:t>Fifth</w:t>
       </w:r>
       <w:r>
@@ -1457,13 +1529,7 @@
         </w:numPr>
       </w:pPr>
       <w:r>
-        <w:t xml:space="preserve">Phase </w:t>
-      </w:r>
-      <w:r>
-        <w:t>3</w:t>
-      </w:r>
-      <w:r>
-        <w:t xml:space="preserve"> Improvements </w:t>
+        <w:t xml:space="preserve">Phase 3 Improvements </w:t>
       </w:r>
     </w:p>
     <w:p>
@@ -1485,9 +1551,6 @@
           <w:ilvl w:val="3"/>
           <w:numId w:val="1"/>
         </w:numPr>
-        <w:rPr>
-          <w:rFonts w:hint="cs"/>
-        </w:rPr>
       </w:pPr>
       <w:r>
         <w:t xml:space="preserve">Word2vec with </w:t>
@@ -1510,13 +1573,7 @@
         </w:numPr>
       </w:pPr>
       <w:r>
-        <w:t xml:space="preserve">Phase </w:t>
-      </w:r>
-      <w:r>
-        <w:t>4</w:t>
-      </w:r>
-      <w:r>
-        <w:t xml:space="preserve"> Improvements </w:t>
+        <w:t xml:space="preserve">Phase 4 Improvements </w:t>
       </w:r>
     </w:p>
     <w:p>
@@ -1538,9 +1595,6 @@
           <w:ilvl w:val="2"/>
           <w:numId w:val="1"/>
         </w:numPr>
-        <w:rPr>
-          <w:rFonts w:hint="cs"/>
-        </w:rPr>
       </w:pPr>
       <w:r>
         <w:t>Additional methods</w:t>
@@ -1555,13 +1609,7 @@
         </w:numPr>
       </w:pPr>
       <w:r>
-        <w:t xml:space="preserve">Phase </w:t>
-      </w:r>
-      <w:r>
-        <w:t>5</w:t>
-      </w:r>
-      <w:r>
-        <w:t xml:space="preserve"> Improvements</w:t>
+        <w:t>Phase 5 Improvements</w:t>
       </w:r>
     </w:p>
     <w:p>
@@ -1578,11 +1626,6 @@
     </w:p>
     <w:p/>
     <w:p>
-      <w:pPr>
-        <w:rPr>
-          <w:rFonts w:hint="cs"/>
-        </w:rPr>
-      </w:pPr>
       <w:r>
         <w:t xml:space="preserve"> </w:t>
       </w:r>
@@ -1591,7 +1634,6 @@
       <w:pPr>
         <w:pStyle w:val="ListParagraph"/>
         <w:rPr>
-          <w:rFonts w:hint="cs"/>
           <w:u w:val="single"/>
         </w:rPr>
       </w:pPr>
@@ -2432,7 +2474,7 @@
 </file>
 
 <file path=customXml/itemProps1.xml><?xml version="1.0" encoding="utf-8"?>
-<ds:datastoreItem xmlns:ds="http://schemas.openxmlformats.org/officeDocument/2006/customXml" ds:itemID="{F2C9D464-2C34-4E6F-8EC4-BDAC49D3D570}">
+<ds:datastoreItem xmlns:ds="http://schemas.openxmlformats.org/officeDocument/2006/customXml" ds:itemID="{C056A6FD-8E9D-4138-8920-99A0AE486025}">
   <ds:schemaRefs>
     <ds:schemaRef ds:uri="http://schemas.openxmlformats.org/officeDocument/2006/bibliography"/>
   </ds:schemaRefs>

</xml_diff>